<commit_message>
removing first person language
</commit_message>
<xml_diff>
--- a/cover_template.docx
+++ b/cover_template.docx
@@ -492,7 +492,21 @@
           <w:b/>
           <w:sz w:val="48"/>
         </w:rPr>
-        <w:t>Autonomous Golf Caddy</w:t>
+        <w:t xml:space="preserve">Autonomous Golf </w:t>
+      </w:r>
+      <w:r>
+        <w:rPr>
+          <w:b/>
+          <w:sz w:val="48"/>
+        </w:rPr>
+        <w:t xml:space="preserve">Cart </w:t>
+      </w:r>
+      <w:r>
+        <w:rPr>
+          <w:b/>
+          <w:sz w:val="48"/>
+        </w:rPr>
+        <w:t>Caddy</w:t>
       </w:r>
     </w:p>
     <w:p>
@@ -510,7 +524,23 @@
           <w:sz w:val="28"/>
           <w:szCs w:val="28"/>
         </w:rPr>
-        <w:t>Design and Manufacture of a Smart Autonomous Golf Caddy</w:t>
+        <w:t>Design and Manufacture of a Smart Autonomous Golf</w:t>
+      </w:r>
+      <w:r>
+        <w:rPr>
+          <w:bCs/>
+          <w:sz w:val="28"/>
+          <w:szCs w:val="28"/>
+        </w:rPr>
+        <w:t xml:space="preserve"> Cart</w:t>
+      </w:r>
+      <w:r>
+        <w:rPr>
+          <w:bCs/>
+          <w:sz w:val="28"/>
+          <w:szCs w:val="28"/>
+        </w:rPr>
+        <w:t xml:space="preserve"> Caddy</w:t>
       </w:r>
     </w:p>
     <w:p>
@@ -769,7 +799,7 @@
           </mc:Choice>
           <mc:Fallback>
             <w:pict>
-              <v:line w14:anchorId="38BE7EC8" id="Straight Connector 1" o:spid="_x0000_s1026" style="position:absolute;z-index:251662336;visibility:visible;mso-wrap-style:square;mso-wrap-distance-left:9pt;mso-wrap-distance-top:0;mso-wrap-distance-right:9pt;mso-wrap-distance-bottom:0;mso-position-horizontal:absolute;mso-position-horizontal-relative:text;mso-position-vertical:absolute;mso-position-vertical-relative:text" from=".7pt,1.7pt" to="501.9pt,1.7pt" o:gfxdata="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" strokecolor="black [3213]" strokeweight=".5pt">
+              <v:line w14:anchorId="3F1D8F3F" id="Straight Connector 1" o:spid="_x0000_s1026" style="position:absolute;z-index:251662336;visibility:visible;mso-wrap-style:square;mso-wrap-distance-left:9pt;mso-wrap-distance-top:0;mso-wrap-distance-right:9pt;mso-wrap-distance-bottom:0;mso-position-horizontal:absolute;mso-position-horizontal-relative:text;mso-position-vertical:absolute;mso-position-vertical-relative:text" from=".7pt,1.7pt" to="501.9pt,1.7pt" o:gfxdata="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" strokecolor="black [3213]" strokeweight=".5pt">
                 <v:stroke joinstyle="miter"/>
               </v:line>
             </w:pict>

</xml_diff>